<commit_message>
Dieu chinh Bao cao
</commit_message>
<xml_diff>
--- a/Documents/Báo Cáo QLDA Nhóm 19N15_Team12.docx
+++ b/Documents/Báo Cáo QLDA Nhóm 19N15_Team12.docx
@@ -128,7 +128,7 @@
               </wp:anchor>
             </w:drawing>
           </mc:Choice>
-          <mc:Fallback xmlns:a="http://schemas.openxmlformats.org/drawingml/2006/main" xmlns:pic="http://schemas.openxmlformats.org/drawingml/2006/picture" xmlns:a14="http://schemas.microsoft.com/office/drawing/2010/main" xmlns:w16sdtdh="http://schemas.microsoft.com/office/word/2020/wordml/sdtdatahash">
+          <mc:Fallback xmlns:w16sdtdh="http://schemas.microsoft.com/office/word/2020/wordml/sdtdatahash" xmlns:a14="http://schemas.microsoft.com/office/drawing/2010/main" xmlns:pic="http://schemas.openxmlformats.org/drawingml/2006/picture" xmlns:a="http://schemas.openxmlformats.org/drawingml/2006/main">
             <w:pict w14:anchorId="28D6D372">
               <v:shapetype id="_x0000_t32" coordsize="21600,21600" o:oned="t" filled="f" o:spt="32" path="m,l21600,21600e" w14:anchorId="53492E6F">
                 <v:path fillok="f" arrowok="t" o:connecttype="none"/>
@@ -28196,10 +28196,10 @@
           <w:noProof/>
         </w:rPr>
         <w:drawing>
-          <wp:inline distT="0" distB="0" distL="0" distR="0" wp14:anchorId="0DC9D4E3" wp14:editId="6FC3EE2D">
-            <wp:extent cx="5943600" cy="3343275"/>
-            <wp:effectExtent l="0" t="0" r="0" b="9525"/>
-            <wp:docPr id="28" name="Picture 28"/>
+          <wp:inline distT="0" distB="0" distL="0" distR="0" wp14:anchorId="7900462A" wp14:editId="211125B5">
+            <wp:extent cx="5943600" cy="2685415"/>
+            <wp:effectExtent l="0" t="0" r="0" b="635"/>
+            <wp:docPr id="27" name="Picture 27" descr="No description available."/>
             <wp:cNvGraphicFramePr>
               <a:graphicFrameLocks xmlns:a="http://schemas.openxmlformats.org/drawingml/2006/main" noChangeAspect="1"/>
             </wp:cNvGraphicFramePr>
@@ -28207,8 +28207,10 @@
               <a:graphicData uri="http://schemas.openxmlformats.org/drawingml/2006/picture">
                 <pic:pic xmlns:pic="http://schemas.openxmlformats.org/drawingml/2006/picture">
                   <pic:nvPicPr>
-                    <pic:cNvPr id="0" name="Picture 28"/>
-                    <pic:cNvPicPr/>
+                    <pic:cNvPr id="0" name="Picture 1" descr="No description available."/>
+                    <pic:cNvPicPr>
+                      <a:picLocks noChangeAspect="1" noChangeArrowheads="1"/>
+                    </pic:cNvPicPr>
                   </pic:nvPicPr>
                   <pic:blipFill>
                     <a:blip r:embed="rId25" cstate="print">
@@ -28218,18 +28220,23 @@
                         </a:ext>
                       </a:extLst>
                     </a:blip>
+                    <a:srcRect/>
                     <a:stretch>
                       <a:fillRect/>
                     </a:stretch>
                   </pic:blipFill>
-                  <pic:spPr>
+                  <pic:spPr bwMode="auto">
                     <a:xfrm>
                       <a:off x="0" y="0"/>
-                      <a:ext cx="5943600" cy="3343275"/>
+                      <a:ext cx="5943600" cy="2685415"/>
                     </a:xfrm>
                     <a:prstGeom prst="rect">
                       <a:avLst/>
                     </a:prstGeom>
+                    <a:noFill/>
+                    <a:ln>
+                      <a:noFill/>
+                    </a:ln>
                   </pic:spPr>
                 </pic:pic>
               </a:graphicData>
@@ -28503,61 +28510,6 @@
     </w:p>
     <w:p>
       <w:pPr>
-        <w:rPr>
-          <w:sz w:val="28"/>
-          <w:szCs w:val="28"/>
-        </w:rPr>
-      </w:pPr>
-      <w:r>
-        <w:rPr>
-          <w:noProof/>
-        </w:rPr>
-        <w:lastRenderedPageBreak/>
-        <w:drawing>
-          <wp:inline distT="0" distB="0" distL="0" distR="0" wp14:anchorId="31A6B29E" wp14:editId="064BA1C3">
-            <wp:extent cx="5943600" cy="3343275"/>
-            <wp:effectExtent l="0" t="0" r="0" b="9525"/>
-            <wp:docPr id="30" name="Picture 30"/>
-            <wp:cNvGraphicFramePr>
-              <a:graphicFrameLocks xmlns:a="http://schemas.openxmlformats.org/drawingml/2006/main" noChangeAspect="1"/>
-            </wp:cNvGraphicFramePr>
-            <a:graphic xmlns:a="http://schemas.openxmlformats.org/drawingml/2006/main">
-              <a:graphicData uri="http://schemas.openxmlformats.org/drawingml/2006/picture">
-                <pic:pic xmlns:pic="http://schemas.openxmlformats.org/drawingml/2006/picture">
-                  <pic:nvPicPr>
-                    <pic:cNvPr id="0" name="Picture 30"/>
-                    <pic:cNvPicPr/>
-                  </pic:nvPicPr>
-                  <pic:blipFill>
-                    <a:blip r:embed="rId26">
-                      <a:extLst>
-                        <a:ext uri="{28A0092B-C50C-407E-A947-70E740481C1C}">
-                          <a14:useLocalDpi xmlns:a14="http://schemas.microsoft.com/office/drawing/2010/main" val="0"/>
-                        </a:ext>
-                      </a:extLst>
-                    </a:blip>
-                    <a:stretch>
-                      <a:fillRect/>
-                    </a:stretch>
-                  </pic:blipFill>
-                  <pic:spPr>
-                    <a:xfrm>
-                      <a:off x="0" y="0"/>
-                      <a:ext cx="5943600" cy="3343275"/>
-                    </a:xfrm>
-                    <a:prstGeom prst="rect">
-                      <a:avLst/>
-                    </a:prstGeom>
-                  </pic:spPr>
-                </pic:pic>
-              </a:graphicData>
-            </a:graphic>
-          </wp:inline>
-        </w:drawing>
-      </w:r>
-    </w:p>
-    <w:p>
-      <w:pPr>
         <w:pStyle w:val="ListParagraph"/>
         <w:numPr>
           <w:ilvl w:val="0"/>
@@ -28651,56 +28603,170 @@
     </w:p>
     <w:p>
       <w:pPr>
-        <w:rPr>
-          <w:sz w:val="28"/>
-          <w:szCs w:val="28"/>
-        </w:rPr>
-      </w:pPr>
-      <w:r>
-        <w:rPr>
-          <w:noProof/>
-        </w:rPr>
-        <w:drawing>
-          <wp:inline distT="0" distB="0" distL="0" distR="0" wp14:anchorId="480DBD4A" wp14:editId="3F1FD670">
-            <wp:extent cx="5943600" cy="2919095"/>
-            <wp:effectExtent l="0" t="0" r="0" b="0"/>
-            <wp:docPr id="111" name="Picture 111"/>
-            <wp:cNvGraphicFramePr>
-              <a:graphicFrameLocks xmlns:a="http://schemas.openxmlformats.org/drawingml/2006/main" noChangeAspect="1"/>
-            </wp:cNvGraphicFramePr>
-            <a:graphic xmlns:a="http://schemas.openxmlformats.org/drawingml/2006/main">
-              <a:graphicData uri="http://schemas.openxmlformats.org/drawingml/2006/picture">
-                <pic:pic xmlns:pic="http://schemas.openxmlformats.org/drawingml/2006/picture">
-                  <pic:nvPicPr>
-                    <pic:cNvPr id="0" name="Picture 111"/>
-                    <pic:cNvPicPr/>
-                  </pic:nvPicPr>
-                  <pic:blipFill>
-                    <a:blip r:embed="rId27" cstate="print">
-                      <a:extLst>
-                        <a:ext uri="{28A0092B-C50C-407E-A947-70E740481C1C}">
-                          <a14:useLocalDpi xmlns:a14="http://schemas.microsoft.com/office/drawing/2010/main" val="0"/>
-                        </a:ext>
-                      </a:extLst>
-                    </a:blip>
-                    <a:stretch>
-                      <a:fillRect/>
-                    </a:stretch>
-                  </pic:blipFill>
-                  <pic:spPr>
-                    <a:xfrm>
-                      <a:off x="0" y="0"/>
-                      <a:ext cx="5943600" cy="2919095"/>
-                    </a:xfrm>
-                    <a:prstGeom prst="rect">
-                      <a:avLst/>
-                    </a:prstGeom>
-                  </pic:spPr>
-                </pic:pic>
-              </a:graphicData>
-            </a:graphic>
-          </wp:inline>
-        </w:drawing>
+        <w:pStyle w:val="ListParagraph"/>
+        <w:ind w:left="1530" w:firstLine="0"/>
+        <w:rPr>
+          <w:sz w:val="28"/>
+          <w:szCs w:val="28"/>
+        </w:rPr>
+      </w:pPr>
+      <w:r>
+        <w:rPr>
+          <w:sz w:val="28"/>
+          <w:szCs w:val="28"/>
+        </w:rPr>
+        <w:t xml:space="preserve">+ </w:t>
+      </w:r>
+      <w:proofErr w:type="spellStart"/>
+      <w:r>
+        <w:rPr>
+          <w:sz w:val="28"/>
+          <w:szCs w:val="28"/>
+        </w:rPr>
+        <w:t>Nếu</w:t>
+      </w:r>
+      <w:proofErr w:type="spellEnd"/>
+      <w:r>
+        <w:rPr>
+          <w:sz w:val="28"/>
+          <w:szCs w:val="28"/>
+        </w:rPr>
+        <w:t xml:space="preserve"> </w:t>
+      </w:r>
+      <w:proofErr w:type="spellStart"/>
+      <w:r>
+        <w:rPr>
+          <w:sz w:val="28"/>
+          <w:szCs w:val="28"/>
+        </w:rPr>
+        <w:t>đã</w:t>
+      </w:r>
+      <w:proofErr w:type="spellEnd"/>
+      <w:r>
+        <w:rPr>
+          <w:sz w:val="28"/>
+          <w:szCs w:val="28"/>
+        </w:rPr>
+        <w:t xml:space="preserve"> </w:t>
+      </w:r>
+      <w:proofErr w:type="spellStart"/>
+      <w:r>
+        <w:rPr>
+          <w:sz w:val="28"/>
+          <w:szCs w:val="28"/>
+        </w:rPr>
+        <w:t>đạt</w:t>
+      </w:r>
+      <w:proofErr w:type="spellEnd"/>
+      <w:r>
+        <w:rPr>
+          <w:sz w:val="28"/>
+          <w:szCs w:val="28"/>
+        </w:rPr>
+        <w:t xml:space="preserve"> </w:t>
+      </w:r>
+      <w:proofErr w:type="spellStart"/>
+      <w:r>
+        <w:rPr>
+          <w:sz w:val="28"/>
+          <w:szCs w:val="28"/>
+        </w:rPr>
+        <w:t>yêu</w:t>
+      </w:r>
+      <w:proofErr w:type="spellEnd"/>
+      <w:r>
+        <w:rPr>
+          <w:sz w:val="28"/>
+          <w:szCs w:val="28"/>
+        </w:rPr>
+        <w:t xml:space="preserve"> </w:t>
+      </w:r>
+      <w:proofErr w:type="spellStart"/>
+      <w:r>
+        <w:rPr>
+          <w:sz w:val="28"/>
+          <w:szCs w:val="28"/>
+        </w:rPr>
+        <w:t>cầu</w:t>
+      </w:r>
+      <w:proofErr w:type="spellEnd"/>
+      <w:r>
+        <w:rPr>
+          <w:sz w:val="28"/>
+          <w:szCs w:val="28"/>
+        </w:rPr>
+        <w:t xml:space="preserve"> </w:t>
+      </w:r>
+      <w:proofErr w:type="spellStart"/>
+      <w:r>
+        <w:rPr>
+          <w:sz w:val="28"/>
+          <w:szCs w:val="28"/>
+        </w:rPr>
+        <w:t>sẽ</w:t>
+      </w:r>
+      <w:proofErr w:type="spellEnd"/>
+      <w:r>
+        <w:rPr>
+          <w:sz w:val="28"/>
+          <w:szCs w:val="28"/>
+        </w:rPr>
+        <w:t xml:space="preserve"> </w:t>
+      </w:r>
+      <w:proofErr w:type="spellStart"/>
+      <w:r>
+        <w:rPr>
+          <w:sz w:val="28"/>
+          <w:szCs w:val="28"/>
+        </w:rPr>
+        <w:t>đồng</w:t>
+      </w:r>
+      <w:proofErr w:type="spellEnd"/>
+      <w:r>
+        <w:rPr>
+          <w:sz w:val="28"/>
+          <w:szCs w:val="28"/>
+        </w:rPr>
+        <w:t xml:space="preserve"> ý </w:t>
+      </w:r>
+      <w:r>
+        <w:rPr>
+          <w:b/>
+          <w:bCs/>
+          <w:sz w:val="28"/>
+          <w:szCs w:val="28"/>
+        </w:rPr>
+        <w:t>merge</w:t>
+      </w:r>
+      <w:r>
+        <w:rPr>
+          <w:sz w:val="28"/>
+          <w:szCs w:val="28"/>
+        </w:rPr>
+        <w:t xml:space="preserve"> </w:t>
+      </w:r>
+      <w:proofErr w:type="spellStart"/>
+      <w:r>
+        <w:rPr>
+          <w:sz w:val="28"/>
+          <w:szCs w:val="28"/>
+        </w:rPr>
+        <w:t>vào</w:t>
+      </w:r>
+      <w:proofErr w:type="spellEnd"/>
+      <w:r>
+        <w:rPr>
+          <w:sz w:val="28"/>
+          <w:szCs w:val="28"/>
+        </w:rPr>
+        <w:t xml:space="preserve"> branch main</w:t>
+      </w:r>
+      <w:r>
+        <w:rPr>
+          <w:sz w:val="28"/>
+          <w:szCs w:val="28"/>
+        </w:rPr>
+        <w:t>.</w:t>
       </w:r>
     </w:p>
     <w:p>
@@ -28741,7 +28807,7 @@
           <w:sz w:val="28"/>
           <w:szCs w:val="28"/>
         </w:rPr>
-        <w:t>đã</w:t>
+        <w:t>chưa</w:t>
       </w:r>
       <w:proofErr w:type="spellEnd"/>
       <w:r>
@@ -28805,64 +28871,73 @@
           <w:sz w:val="28"/>
           <w:szCs w:val="28"/>
         </w:rPr>
-        <w:t>sẽ</w:t>
-      </w:r>
-      <w:proofErr w:type="spellEnd"/>
-      <w:r>
-        <w:rPr>
-          <w:sz w:val="28"/>
-          <w:szCs w:val="28"/>
-        </w:rPr>
-        <w:t xml:space="preserve"> </w:t>
-      </w:r>
-      <w:proofErr w:type="spellStart"/>
-      <w:r>
-        <w:rPr>
-          <w:sz w:val="28"/>
-          <w:szCs w:val="28"/>
-        </w:rPr>
-        <w:t>đồng</w:t>
-      </w:r>
-      <w:proofErr w:type="spellEnd"/>
-      <w:r>
-        <w:rPr>
-          <w:sz w:val="28"/>
-          <w:szCs w:val="28"/>
-        </w:rPr>
-        <w:t xml:space="preserve"> ý </w:t>
-      </w:r>
-      <w:r>
-        <w:rPr>
-          <w:b/>
-          <w:bCs/>
-          <w:sz w:val="28"/>
-          <w:szCs w:val="28"/>
-        </w:rPr>
-        <w:t>merge</w:t>
-      </w:r>
-      <w:r>
-        <w:rPr>
-          <w:sz w:val="28"/>
-          <w:szCs w:val="28"/>
-        </w:rPr>
-        <w:t xml:space="preserve"> </w:t>
-      </w:r>
-      <w:proofErr w:type="spellStart"/>
-      <w:r>
-        <w:rPr>
-          <w:sz w:val="28"/>
-          <w:szCs w:val="28"/>
-        </w:rPr>
-        <w:t>vào</w:t>
-      </w:r>
-      <w:proofErr w:type="spellEnd"/>
-      <w:r>
-        <w:rPr>
-          <w:sz w:val="28"/>
-          <w:szCs w:val="28"/>
-        </w:rPr>
-        <w:t xml:space="preserve"> branch main</w:t>
-      </w:r>
+        <w:t>thành</w:t>
+      </w:r>
+      <w:proofErr w:type="spellEnd"/>
+      <w:r>
+        <w:rPr>
+          <w:sz w:val="28"/>
+          <w:szCs w:val="28"/>
+        </w:rPr>
+        <w:t xml:space="preserve"> </w:t>
+      </w:r>
+      <w:proofErr w:type="spellStart"/>
+      <w:r>
+        <w:rPr>
+          <w:sz w:val="28"/>
+          <w:szCs w:val="28"/>
+        </w:rPr>
+        <w:t>viên</w:t>
+      </w:r>
+      <w:proofErr w:type="spellEnd"/>
+      <w:r>
+        <w:rPr>
+          <w:sz w:val="28"/>
+          <w:szCs w:val="28"/>
+        </w:rPr>
+        <w:t xml:space="preserve"> </w:t>
+      </w:r>
+      <w:proofErr w:type="spellStart"/>
+      <w:r>
+        <w:rPr>
+          <w:sz w:val="28"/>
+          <w:szCs w:val="28"/>
+        </w:rPr>
+        <w:t>đó</w:t>
+      </w:r>
+      <w:proofErr w:type="spellEnd"/>
+      <w:r>
+        <w:rPr>
+          <w:sz w:val="28"/>
+          <w:szCs w:val="28"/>
+        </w:rPr>
+        <w:t xml:space="preserve"> </w:t>
+      </w:r>
+      <w:proofErr w:type="spellStart"/>
+      <w:r>
+        <w:rPr>
+          <w:sz w:val="28"/>
+          <w:szCs w:val="28"/>
+        </w:rPr>
+        <w:t>sửa</w:t>
+      </w:r>
+      <w:proofErr w:type="spellEnd"/>
+      <w:r>
+        <w:rPr>
+          <w:sz w:val="28"/>
+          <w:szCs w:val="28"/>
+        </w:rPr>
+        <w:t xml:space="preserve"> </w:t>
+      </w:r>
+      <w:proofErr w:type="spellStart"/>
+      <w:r>
+        <w:rPr>
+          <w:sz w:val="28"/>
+          <w:szCs w:val="28"/>
+        </w:rPr>
+        <w:t>lại</w:t>
+      </w:r>
+      <w:proofErr w:type="spellEnd"/>
       <w:r>
         <w:rPr>
           <w:sz w:val="28"/>
@@ -28878,284 +28953,6 @@
           <w:szCs w:val="28"/>
         </w:rPr>
       </w:pPr>
-      <w:r>
-        <w:rPr>
-          <w:noProof/>
-        </w:rPr>
-        <w:lastRenderedPageBreak/>
-        <w:drawing>
-          <wp:inline distT="0" distB="0" distL="0" distR="0" wp14:anchorId="1397B97C" wp14:editId="7FB1FF6A">
-            <wp:extent cx="5943600" cy="3343275"/>
-            <wp:effectExtent l="0" t="0" r="0" b="9525"/>
-            <wp:docPr id="34" name="Picture 34"/>
-            <wp:cNvGraphicFramePr>
-              <a:graphicFrameLocks xmlns:a="http://schemas.openxmlformats.org/drawingml/2006/main" noChangeAspect="1"/>
-            </wp:cNvGraphicFramePr>
-            <a:graphic xmlns:a="http://schemas.openxmlformats.org/drawingml/2006/main">
-              <a:graphicData uri="http://schemas.openxmlformats.org/drawingml/2006/picture">
-                <pic:pic xmlns:pic="http://schemas.openxmlformats.org/drawingml/2006/picture">
-                  <pic:nvPicPr>
-                    <pic:cNvPr id="0" name="Picture 34"/>
-                    <pic:cNvPicPr/>
-                  </pic:nvPicPr>
-                  <pic:blipFill>
-                    <a:blip r:embed="rId28">
-                      <a:extLst>
-                        <a:ext uri="{28A0092B-C50C-407E-A947-70E740481C1C}">
-                          <a14:useLocalDpi xmlns:a14="http://schemas.microsoft.com/office/drawing/2010/main" val="0"/>
-                        </a:ext>
-                      </a:extLst>
-                    </a:blip>
-                    <a:stretch>
-                      <a:fillRect/>
-                    </a:stretch>
-                  </pic:blipFill>
-                  <pic:spPr>
-                    <a:xfrm>
-                      <a:off x="0" y="0"/>
-                      <a:ext cx="5943600" cy="3343275"/>
-                    </a:xfrm>
-                    <a:prstGeom prst="rect">
-                      <a:avLst/>
-                    </a:prstGeom>
-                  </pic:spPr>
-                </pic:pic>
-              </a:graphicData>
-            </a:graphic>
-          </wp:inline>
-        </w:drawing>
-      </w:r>
-    </w:p>
-    <w:p>
-      <w:pPr>
-        <w:pStyle w:val="ListParagraph"/>
-        <w:ind w:left="1530" w:firstLine="0"/>
-        <w:rPr>
-          <w:sz w:val="28"/>
-          <w:szCs w:val="28"/>
-        </w:rPr>
-      </w:pPr>
-      <w:r>
-        <w:rPr>
-          <w:sz w:val="28"/>
-          <w:szCs w:val="28"/>
-        </w:rPr>
-        <w:t xml:space="preserve">+ </w:t>
-      </w:r>
-      <w:proofErr w:type="spellStart"/>
-      <w:r>
-        <w:rPr>
-          <w:sz w:val="28"/>
-          <w:szCs w:val="28"/>
-        </w:rPr>
-        <w:t>Nếu</w:t>
-      </w:r>
-      <w:proofErr w:type="spellEnd"/>
-      <w:r>
-        <w:rPr>
-          <w:sz w:val="28"/>
-          <w:szCs w:val="28"/>
-        </w:rPr>
-        <w:t xml:space="preserve"> </w:t>
-      </w:r>
-      <w:proofErr w:type="spellStart"/>
-      <w:r>
-        <w:rPr>
-          <w:sz w:val="28"/>
-          <w:szCs w:val="28"/>
-        </w:rPr>
-        <w:t>chưa</w:t>
-      </w:r>
-      <w:proofErr w:type="spellEnd"/>
-      <w:r>
-        <w:rPr>
-          <w:sz w:val="28"/>
-          <w:szCs w:val="28"/>
-        </w:rPr>
-        <w:t xml:space="preserve"> </w:t>
-      </w:r>
-      <w:proofErr w:type="spellStart"/>
-      <w:r>
-        <w:rPr>
-          <w:sz w:val="28"/>
-          <w:szCs w:val="28"/>
-        </w:rPr>
-        <w:t>đạt</w:t>
-      </w:r>
-      <w:proofErr w:type="spellEnd"/>
-      <w:r>
-        <w:rPr>
-          <w:sz w:val="28"/>
-          <w:szCs w:val="28"/>
-        </w:rPr>
-        <w:t xml:space="preserve"> </w:t>
-      </w:r>
-      <w:proofErr w:type="spellStart"/>
-      <w:r>
-        <w:rPr>
-          <w:sz w:val="28"/>
-          <w:szCs w:val="28"/>
-        </w:rPr>
-        <w:t>yêu</w:t>
-      </w:r>
-      <w:proofErr w:type="spellEnd"/>
-      <w:r>
-        <w:rPr>
-          <w:sz w:val="28"/>
-          <w:szCs w:val="28"/>
-        </w:rPr>
-        <w:t xml:space="preserve"> </w:t>
-      </w:r>
-      <w:proofErr w:type="spellStart"/>
-      <w:r>
-        <w:rPr>
-          <w:sz w:val="28"/>
-          <w:szCs w:val="28"/>
-        </w:rPr>
-        <w:t>cầu</w:t>
-      </w:r>
-      <w:proofErr w:type="spellEnd"/>
-      <w:r>
-        <w:rPr>
-          <w:sz w:val="28"/>
-          <w:szCs w:val="28"/>
-        </w:rPr>
-        <w:t xml:space="preserve"> </w:t>
-      </w:r>
-      <w:proofErr w:type="spellStart"/>
-      <w:r>
-        <w:rPr>
-          <w:sz w:val="28"/>
-          <w:szCs w:val="28"/>
-        </w:rPr>
-        <w:t>thành</w:t>
-      </w:r>
-      <w:proofErr w:type="spellEnd"/>
-      <w:r>
-        <w:rPr>
-          <w:sz w:val="28"/>
-          <w:szCs w:val="28"/>
-        </w:rPr>
-        <w:t xml:space="preserve"> </w:t>
-      </w:r>
-      <w:proofErr w:type="spellStart"/>
-      <w:r>
-        <w:rPr>
-          <w:sz w:val="28"/>
-          <w:szCs w:val="28"/>
-        </w:rPr>
-        <w:t>viên</w:t>
-      </w:r>
-      <w:proofErr w:type="spellEnd"/>
-      <w:r>
-        <w:rPr>
-          <w:sz w:val="28"/>
-          <w:szCs w:val="28"/>
-        </w:rPr>
-        <w:t xml:space="preserve"> </w:t>
-      </w:r>
-      <w:proofErr w:type="spellStart"/>
-      <w:r>
-        <w:rPr>
-          <w:sz w:val="28"/>
-          <w:szCs w:val="28"/>
-        </w:rPr>
-        <w:t>đó</w:t>
-      </w:r>
-      <w:proofErr w:type="spellEnd"/>
-      <w:r>
-        <w:rPr>
-          <w:sz w:val="28"/>
-          <w:szCs w:val="28"/>
-        </w:rPr>
-        <w:t xml:space="preserve"> </w:t>
-      </w:r>
-      <w:proofErr w:type="spellStart"/>
-      <w:r>
-        <w:rPr>
-          <w:sz w:val="28"/>
-          <w:szCs w:val="28"/>
-        </w:rPr>
-        <w:t>sửa</w:t>
-      </w:r>
-      <w:proofErr w:type="spellEnd"/>
-      <w:r>
-        <w:rPr>
-          <w:sz w:val="28"/>
-          <w:szCs w:val="28"/>
-        </w:rPr>
-        <w:t xml:space="preserve"> </w:t>
-      </w:r>
-      <w:proofErr w:type="spellStart"/>
-      <w:r>
-        <w:rPr>
-          <w:sz w:val="28"/>
-          <w:szCs w:val="28"/>
-        </w:rPr>
-        <w:t>lại</w:t>
-      </w:r>
-      <w:proofErr w:type="spellEnd"/>
-      <w:r>
-        <w:rPr>
-          <w:sz w:val="28"/>
-          <w:szCs w:val="28"/>
-        </w:rPr>
-        <w:t>.</w:t>
-      </w:r>
-    </w:p>
-    <w:p>
-      <w:pPr>
-        <w:rPr>
-          <w:sz w:val="28"/>
-          <w:szCs w:val="28"/>
-        </w:rPr>
-      </w:pPr>
-      <w:r>
-        <w:rPr>
-          <w:noProof/>
-        </w:rPr>
-        <w:drawing>
-          <wp:inline distT="0" distB="0" distL="0" distR="0" wp14:anchorId="07898876" wp14:editId="05C9ADBB">
-            <wp:extent cx="5943600" cy="3343275"/>
-            <wp:effectExtent l="0" t="0" r="0" b="9525"/>
-            <wp:docPr id="35" name="Picture 35"/>
-            <wp:cNvGraphicFramePr>
-              <a:graphicFrameLocks xmlns:a="http://schemas.openxmlformats.org/drawingml/2006/main" noChangeAspect="1"/>
-            </wp:cNvGraphicFramePr>
-            <a:graphic xmlns:a="http://schemas.openxmlformats.org/drawingml/2006/main">
-              <a:graphicData uri="http://schemas.openxmlformats.org/drawingml/2006/picture">
-                <pic:pic xmlns:pic="http://schemas.openxmlformats.org/drawingml/2006/picture">
-                  <pic:nvPicPr>
-                    <pic:cNvPr id="0" name="Picture 35"/>
-                    <pic:cNvPicPr/>
-                  </pic:nvPicPr>
-                  <pic:blipFill>
-                    <a:blip r:embed="rId29" cstate="print">
-                      <a:extLst>
-                        <a:ext uri="{28A0092B-C50C-407E-A947-70E740481C1C}">
-                          <a14:useLocalDpi xmlns:a14="http://schemas.microsoft.com/office/drawing/2010/main" val="0"/>
-                        </a:ext>
-                      </a:extLst>
-                    </a:blip>
-                    <a:stretch>
-                      <a:fillRect/>
-                    </a:stretch>
-                  </pic:blipFill>
-                  <pic:spPr>
-                    <a:xfrm>
-                      <a:off x="0" y="0"/>
-                      <a:ext cx="5943600" cy="3343275"/>
-                    </a:xfrm>
-                    <a:prstGeom prst="rect">
-                      <a:avLst/>
-                    </a:prstGeom>
-                  </pic:spPr>
-                </pic:pic>
-              </a:graphicData>
-            </a:graphic>
-          </wp:inline>
-        </w:drawing>
-      </w:r>
     </w:p>
     <w:p>
       <w:pPr>
@@ -30855,7 +30652,7 @@
                     </pic:cNvPicPr>
                   </pic:nvPicPr>
                   <pic:blipFill>
-                    <a:blip r:embed="rId30">
+                    <a:blip r:embed="rId26">
                       <a:extLst>
                         <a:ext uri="{28A0092B-C50C-407E-A947-70E740481C1C}">
                           <a14:useLocalDpi xmlns:a14="http://schemas.microsoft.com/office/drawing/2010/main" val="0"/>
@@ -32270,7 +32067,7 @@
                     <pic:cNvPicPr/>
                   </pic:nvPicPr>
                   <pic:blipFill>
-                    <a:blip r:embed="rId31"/>
+                    <a:blip r:embed="rId27"/>
                     <a:stretch>
                       <a:fillRect/>
                     </a:stretch>
@@ -32405,7 +32202,7 @@
                     </pic:cNvPicPr>
                   </pic:nvPicPr>
                   <pic:blipFill>
-                    <a:blip r:embed="rId32">
+                    <a:blip r:embed="rId28">
                       <a:extLst>
                         <a:ext uri="{28A0092B-C50C-407E-A947-70E740481C1C}">
                           <a14:useLocalDpi xmlns:a14="http://schemas.microsoft.com/office/drawing/2010/main" val="0"/>
@@ -33733,7 +33530,7 @@
                     </pic:cNvPicPr>
                   </pic:nvPicPr>
                   <pic:blipFill>
-                    <a:blip r:embed="rId33">
+                    <a:blip r:embed="rId29">
                       <a:extLst>
                         <a:ext uri="{28A0092B-C50C-407E-A947-70E740481C1C}">
                           <a14:useLocalDpi xmlns:a14="http://schemas.microsoft.com/office/drawing/2010/main" val="0"/>
@@ -35794,7 +35591,7 @@
                     </pic:cNvPicPr>
                   </pic:nvPicPr>
                   <pic:blipFill>
-                    <a:blip r:embed="rId34">
+                    <a:blip r:embed="rId30">
                       <a:extLst>
                         <a:ext uri="{28A0092B-C50C-407E-A947-70E740481C1C}">
                           <a14:useLocalDpi xmlns:a14="http://schemas.microsoft.com/office/drawing/2010/main" val="0"/>
@@ -35856,7 +35653,7 @@
                     <pic:cNvPicPr/>
                   </pic:nvPicPr>
                   <pic:blipFill>
-                    <a:blip r:embed="rId35"/>
+                    <a:blip r:embed="rId31"/>
                     <a:stretch>
                       <a:fillRect/>
                     </a:stretch>
@@ -35907,7 +35704,7 @@
                     <pic:cNvPicPr/>
                   </pic:nvPicPr>
                   <pic:blipFill>
-                    <a:blip r:embed="rId36"/>
+                    <a:blip r:embed="rId32"/>
                     <a:stretch>
                       <a:fillRect/>
                     </a:stretch>
@@ -37302,7 +37099,7 @@
                     <pic:cNvPicPr/>
                   </pic:nvPicPr>
                   <pic:blipFill>
-                    <a:blip r:embed="rId37"/>
+                    <a:blip r:embed="rId33"/>
                     <a:stretch>
                       <a:fillRect/>
                     </a:stretch>
@@ -38737,7 +38534,7 @@
                     <pic:cNvPicPr/>
                   </pic:nvPicPr>
                   <pic:blipFill>
-                    <a:blip r:embed="rId38"/>
+                    <a:blip r:embed="rId34"/>
                     <a:stretch>
                       <a:fillRect/>
                     </a:stretch>
@@ -40141,7 +39938,7 @@
                     <pic:cNvPicPr/>
                   </pic:nvPicPr>
                   <pic:blipFill>
-                    <a:blip r:embed="rId39"/>
+                    <a:blip r:embed="rId35"/>
                     <a:stretch>
                       <a:fillRect/>
                     </a:stretch>

</xml_diff>

<commit_message>
Update rui ro trong bao cao
</commit_message>
<xml_diff>
--- a/Documents/Báo Cáo QLDA Nhóm 19N15_Team12.docx
+++ b/Documents/Báo Cáo QLDA Nhóm 19N15_Team12.docx
@@ -128,7 +128,7 @@
               </wp:anchor>
             </w:drawing>
           </mc:Choice>
-          <mc:Fallback xmlns:a="http://schemas.openxmlformats.org/drawingml/2006/main" xmlns:pic="http://schemas.openxmlformats.org/drawingml/2006/picture" xmlns:a14="http://schemas.microsoft.com/office/drawing/2010/main" xmlns:w16sdtdh="http://schemas.microsoft.com/office/word/2020/wordml/sdtdatahash">
+          <mc:Fallback xmlns:w16sdtdh="http://schemas.microsoft.com/office/word/2020/wordml/sdtdatahash" xmlns:a14="http://schemas.microsoft.com/office/drawing/2010/main" xmlns:pic="http://schemas.openxmlformats.org/drawingml/2006/picture" xmlns:a="http://schemas.openxmlformats.org/drawingml/2006/main">
             <w:pict w14:anchorId="28D6D372">
               <v:shapetype id="_x0000_t32" coordsize="21600,21600" o:oned="t" filled="f" o:spt="32" path="m,l21600,21600e" w14:anchorId="53492E6F">
                 <v:path fillok="f" arrowok="t" o:connecttype="none"/>
@@ -25229,18 +25229,18 @@
               <w:rPr>
                 <w:rFonts w:eastAsia="Calibri"/>
                 <w:color w:val="000000"/>
-                <w:spacing w:val="-2"/>
-                <w:sz w:val="28"/>
-                <w:szCs w:val="28"/>
-              </w:rPr>
-              <w:t>Dự</w:t>
+                <w:spacing w:val="-4"/>
+                <w:sz w:val="28"/>
+                <w:szCs w:val="28"/>
+              </w:rPr>
+              <w:t>Tốn</w:t>
             </w:r>
             <w:proofErr w:type="spellEnd"/>
             <w:r>
               <w:rPr>
                 <w:rFonts w:eastAsia="Calibri"/>
                 <w:color w:val="000000"/>
-                <w:spacing w:val="-2"/>
+                <w:spacing w:val="-4"/>
                 <w:sz w:val="28"/>
                 <w:szCs w:val="28"/>
               </w:rPr>
@@ -25251,18 +25251,18 @@
               <w:rPr>
                 <w:rFonts w:eastAsia="Calibri"/>
                 <w:color w:val="000000"/>
-                <w:spacing w:val="-2"/>
-                <w:sz w:val="28"/>
-                <w:szCs w:val="28"/>
-              </w:rPr>
-              <w:t>án</w:t>
+                <w:spacing w:val="-4"/>
+                <w:sz w:val="28"/>
+                <w:szCs w:val="28"/>
+              </w:rPr>
+              <w:t>nhiều</w:t>
             </w:r>
             <w:proofErr w:type="spellEnd"/>
             <w:r>
               <w:rPr>
                 <w:rFonts w:eastAsia="Calibri"/>
                 <w:color w:val="000000"/>
-                <w:spacing w:val="-2"/>
+                <w:spacing w:val="-4"/>
                 <w:sz w:val="28"/>
                 <w:szCs w:val="28"/>
               </w:rPr>
@@ -25273,18 +25273,18 @@
               <w:rPr>
                 <w:rFonts w:eastAsia="Calibri"/>
                 <w:color w:val="000000"/>
-                <w:spacing w:val="-2"/>
-                <w:sz w:val="28"/>
-                <w:szCs w:val="28"/>
-              </w:rPr>
-              <w:t>không</w:t>
+                <w:spacing w:val="-4"/>
+                <w:sz w:val="28"/>
+                <w:szCs w:val="28"/>
+              </w:rPr>
+              <w:t>thời</w:t>
             </w:r>
             <w:proofErr w:type="spellEnd"/>
             <w:r>
               <w:rPr>
                 <w:rFonts w:eastAsia="Calibri"/>
                 <w:color w:val="000000"/>
-                <w:spacing w:val="-2"/>
+                <w:spacing w:val="-4"/>
                 <w:sz w:val="28"/>
                 <w:szCs w:val="28"/>
               </w:rPr>
@@ -25295,18 +25295,18 @@
               <w:rPr>
                 <w:rFonts w:eastAsia="Calibri"/>
                 <w:color w:val="000000"/>
-                <w:spacing w:val="-2"/>
-                <w:sz w:val="28"/>
-                <w:szCs w:val="28"/>
-              </w:rPr>
-              <w:t>được</w:t>
+                <w:spacing w:val="-4"/>
+                <w:sz w:val="28"/>
+                <w:szCs w:val="28"/>
+              </w:rPr>
+              <w:t>gian</w:t>
             </w:r>
             <w:proofErr w:type="spellEnd"/>
             <w:r>
               <w:rPr>
                 <w:rFonts w:eastAsia="Calibri"/>
                 <w:color w:val="000000"/>
-                <w:spacing w:val="-2"/>
+                <w:spacing w:val="-4"/>
                 <w:sz w:val="28"/>
                 <w:szCs w:val="28"/>
               </w:rPr>
@@ -25317,18 +25317,18 @@
               <w:rPr>
                 <w:rFonts w:eastAsia="Calibri"/>
                 <w:color w:val="000000"/>
-                <w:spacing w:val="-2"/>
-                <w:sz w:val="28"/>
-                <w:szCs w:val="28"/>
-              </w:rPr>
-              <w:t>hoàn</w:t>
+                <w:spacing w:val="-4"/>
+                <w:sz w:val="28"/>
+                <w:szCs w:val="28"/>
+              </w:rPr>
+              <w:t>để</w:t>
             </w:r>
             <w:proofErr w:type="spellEnd"/>
             <w:r>
               <w:rPr>
                 <w:rFonts w:eastAsia="Calibri"/>
                 <w:color w:val="000000"/>
-                <w:spacing w:val="-2"/>
+                <w:spacing w:val="-4"/>
                 <w:sz w:val="28"/>
                 <w:szCs w:val="28"/>
               </w:rPr>
@@ -25339,23 +25339,167 @@
               <w:rPr>
                 <w:rFonts w:eastAsia="Calibri"/>
                 <w:color w:val="000000"/>
-                <w:spacing w:val="-2"/>
-                <w:sz w:val="28"/>
-                <w:szCs w:val="28"/>
-              </w:rPr>
-              <w:t>chỉnh</w:t>
+                <w:spacing w:val="-4"/>
+                <w:sz w:val="28"/>
+                <w:szCs w:val="28"/>
+              </w:rPr>
+              <w:t>tìm</w:t>
             </w:r>
             <w:proofErr w:type="spellEnd"/>
             <w:r>
               <w:rPr>
                 <w:rFonts w:eastAsia="Calibri"/>
                 <w:color w:val="000000"/>
-                <w:spacing w:val="-2"/>
-                <w:sz w:val="28"/>
-                <w:szCs w:val="28"/>
-              </w:rPr>
-              <w:t>.</w:t>
-            </w:r>
+                <w:spacing w:val="-4"/>
+                <w:sz w:val="28"/>
+                <w:szCs w:val="28"/>
+              </w:rPr>
+              <w:t xml:space="preserve"> </w:t>
+            </w:r>
+            <w:proofErr w:type="spellStart"/>
+            <w:r>
+              <w:rPr>
+                <w:rFonts w:eastAsia="Calibri"/>
+                <w:color w:val="000000"/>
+                <w:spacing w:val="-4"/>
+                <w:sz w:val="28"/>
+                <w:szCs w:val="28"/>
+              </w:rPr>
+              <w:t>hiểu</w:t>
+            </w:r>
+            <w:proofErr w:type="spellEnd"/>
+            <w:r>
+              <w:rPr>
+                <w:rFonts w:eastAsia="Calibri"/>
+                <w:color w:val="000000"/>
+                <w:spacing w:val="-4"/>
+                <w:sz w:val="28"/>
+                <w:szCs w:val="28"/>
+              </w:rPr>
+              <w:t xml:space="preserve"> </w:t>
+            </w:r>
+            <w:proofErr w:type="spellStart"/>
+            <w:r>
+              <w:rPr>
+                <w:rFonts w:eastAsia="Calibri"/>
+                <w:color w:val="000000"/>
+                <w:spacing w:val="-4"/>
+                <w:sz w:val="28"/>
+                <w:szCs w:val="28"/>
+              </w:rPr>
+              <w:t>và</w:t>
+            </w:r>
+            <w:proofErr w:type="spellEnd"/>
+            <w:r>
+              <w:rPr>
+                <w:rFonts w:eastAsia="Calibri"/>
+                <w:color w:val="000000"/>
+                <w:spacing w:val="-4"/>
+                <w:sz w:val="28"/>
+                <w:szCs w:val="28"/>
+              </w:rPr>
+              <w:t xml:space="preserve"> </w:t>
+            </w:r>
+            <w:proofErr w:type="spellStart"/>
+            <w:r>
+              <w:rPr>
+                <w:rFonts w:eastAsia="Calibri"/>
+                <w:color w:val="000000"/>
+                <w:spacing w:val="-4"/>
+                <w:sz w:val="28"/>
+                <w:szCs w:val="28"/>
+              </w:rPr>
+              <w:t>sửa</w:t>
+            </w:r>
+            <w:proofErr w:type="spellEnd"/>
+            <w:r>
+              <w:rPr>
+                <w:rFonts w:eastAsia="Calibri"/>
+                <w:color w:val="000000"/>
+                <w:spacing w:val="-4"/>
+                <w:sz w:val="28"/>
+                <w:szCs w:val="28"/>
+              </w:rPr>
+              <w:t xml:space="preserve"> </w:t>
+            </w:r>
+            <w:proofErr w:type="spellStart"/>
+            <w:r>
+              <w:rPr>
+                <w:rFonts w:eastAsia="Calibri"/>
+                <w:color w:val="000000"/>
+                <w:spacing w:val="-4"/>
+                <w:sz w:val="28"/>
+                <w:szCs w:val="28"/>
+              </w:rPr>
+              <w:t>chữa</w:t>
+            </w:r>
+            <w:proofErr w:type="spellEnd"/>
+            <w:r>
+              <w:rPr>
+                <w:rFonts w:eastAsia="Calibri"/>
+                <w:color w:val="000000"/>
+                <w:spacing w:val="-4"/>
+                <w:sz w:val="28"/>
+                <w:szCs w:val="28"/>
+              </w:rPr>
+              <w:t xml:space="preserve">, </w:t>
+            </w:r>
+            <w:proofErr w:type="spellStart"/>
+            <w:r>
+              <w:rPr>
+                <w:rFonts w:eastAsia="Calibri"/>
+                <w:color w:val="000000"/>
+                <w:spacing w:val="-4"/>
+                <w:sz w:val="28"/>
+                <w:szCs w:val="28"/>
+              </w:rPr>
+              <w:t>bảo</w:t>
+            </w:r>
+            <w:proofErr w:type="spellEnd"/>
+            <w:r>
+              <w:rPr>
+                <w:rFonts w:eastAsia="Calibri"/>
+                <w:color w:val="000000"/>
+                <w:spacing w:val="-4"/>
+                <w:sz w:val="28"/>
+                <w:szCs w:val="28"/>
+              </w:rPr>
+              <w:t xml:space="preserve"> </w:t>
+            </w:r>
+            <w:proofErr w:type="spellStart"/>
+            <w:r>
+              <w:rPr>
+                <w:rFonts w:eastAsia="Calibri"/>
+                <w:color w:val="000000"/>
+                <w:spacing w:val="-4"/>
+                <w:sz w:val="28"/>
+                <w:szCs w:val="28"/>
+              </w:rPr>
+              <w:t>trì</w:t>
+            </w:r>
+            <w:proofErr w:type="spellEnd"/>
+            <w:r>
+              <w:rPr>
+                <w:rFonts w:eastAsia="Calibri"/>
+                <w:color w:val="000000"/>
+                <w:spacing w:val="-4"/>
+                <w:sz w:val="28"/>
+                <w:szCs w:val="28"/>
+              </w:rPr>
+              <w:t xml:space="preserve"> </w:t>
+            </w:r>
+            <w:proofErr w:type="spellStart"/>
+            <w:r>
+              <w:rPr>
+                <w:rFonts w:eastAsia="Calibri"/>
+                <w:color w:val="000000"/>
+                <w:spacing w:val="-4"/>
+                <w:sz w:val="28"/>
+                <w:szCs w:val="28"/>
+              </w:rPr>
+              <w:t>lỗi</w:t>
+            </w:r>
+            <w:proofErr w:type="spellEnd"/>
           </w:p>
         </w:tc>
         <w:tc>
@@ -27320,7 +27464,7 @@
                 <w:sz w:val="28"/>
                 <w:szCs w:val="28"/>
               </w:rPr>
-              <w:t>Ảnh</w:t>
+              <w:t>Thời</w:t>
             </w:r>
             <w:proofErr w:type="spellEnd"/>
             <w:r>
@@ -27340,7 +27484,7 @@
                 <w:sz w:val="28"/>
                 <w:szCs w:val="28"/>
               </w:rPr>
-              <w:t>hưởng</w:t>
+              <w:t>gian</w:t>
             </w:r>
             <w:proofErr w:type="spellEnd"/>
             <w:r>
@@ -27360,7 +27504,7 @@
                 <w:sz w:val="28"/>
                 <w:szCs w:val="28"/>
               </w:rPr>
-              <w:t>tới</w:t>
+              <w:t>dự</w:t>
             </w:r>
             <w:proofErr w:type="spellEnd"/>
             <w:r>
@@ -27380,7 +27524,7 @@
                 <w:sz w:val="28"/>
                 <w:szCs w:val="28"/>
               </w:rPr>
-              <w:t>kết</w:t>
+              <w:t>án</w:t>
             </w:r>
             <w:proofErr w:type="spellEnd"/>
             <w:r>
@@ -27400,7 +27544,7 @@
                 <w:sz w:val="28"/>
                 <w:szCs w:val="28"/>
               </w:rPr>
-              <w:t>quả</w:t>
+              <w:t>kéo</w:t>
             </w:r>
             <w:proofErr w:type="spellEnd"/>
             <w:r>
@@ -27420,7 +27564,7 @@
                 <w:sz w:val="28"/>
                 <w:szCs w:val="28"/>
               </w:rPr>
-              <w:t>của</w:t>
+              <w:t>dài</w:t>
             </w:r>
             <w:proofErr w:type="spellEnd"/>
             <w:r>
@@ -27440,7 +27584,7 @@
                 <w:sz w:val="28"/>
                 <w:szCs w:val="28"/>
               </w:rPr>
-              <w:t>dự</w:t>
+              <w:t>vì</w:t>
             </w:r>
             <w:proofErr w:type="spellEnd"/>
             <w:r>
@@ -27460,7 +27604,7 @@
                 <w:sz w:val="28"/>
                 <w:szCs w:val="28"/>
               </w:rPr>
-              <w:t>án</w:t>
+              <w:t>cần</w:t>
             </w:r>
             <w:proofErr w:type="spellEnd"/>
             <w:r>
@@ -27470,8 +27614,119 @@
                 <w:sz w:val="28"/>
                 <w:szCs w:val="28"/>
               </w:rPr>
-              <w:t>.</w:t>
-            </w:r>
+              <w:t xml:space="preserve"> </w:t>
+            </w:r>
+            <w:proofErr w:type="spellStart"/>
+            <w:r>
+              <w:rPr>
+                <w:color w:val="000000"/>
+                <w:spacing w:val="-1"/>
+                <w:sz w:val="28"/>
+                <w:szCs w:val="28"/>
+              </w:rPr>
+              <w:t>nhiều</w:t>
+            </w:r>
+            <w:proofErr w:type="spellEnd"/>
+            <w:r>
+              <w:rPr>
+                <w:color w:val="000000"/>
+                <w:spacing w:val="-1"/>
+                <w:sz w:val="28"/>
+                <w:szCs w:val="28"/>
+              </w:rPr>
+              <w:t xml:space="preserve"> </w:t>
+            </w:r>
+            <w:proofErr w:type="spellStart"/>
+            <w:r>
+              <w:rPr>
+                <w:color w:val="000000"/>
+                <w:spacing w:val="-1"/>
+                <w:sz w:val="28"/>
+                <w:szCs w:val="28"/>
+              </w:rPr>
+              <w:t>thời</w:t>
+            </w:r>
+            <w:proofErr w:type="spellEnd"/>
+            <w:r>
+              <w:rPr>
+                <w:color w:val="000000"/>
+                <w:spacing w:val="-1"/>
+                <w:sz w:val="28"/>
+                <w:szCs w:val="28"/>
+              </w:rPr>
+              <w:t xml:space="preserve"> </w:t>
+            </w:r>
+            <w:proofErr w:type="spellStart"/>
+            <w:r>
+              <w:rPr>
+                <w:color w:val="000000"/>
+                <w:spacing w:val="-1"/>
+                <w:sz w:val="28"/>
+                <w:szCs w:val="28"/>
+              </w:rPr>
+              <w:t>gian</w:t>
+            </w:r>
+            <w:proofErr w:type="spellEnd"/>
+            <w:r>
+              <w:rPr>
+                <w:color w:val="000000"/>
+                <w:spacing w:val="-1"/>
+                <w:sz w:val="28"/>
+                <w:szCs w:val="28"/>
+              </w:rPr>
+              <w:t xml:space="preserve"> </w:t>
+            </w:r>
+            <w:proofErr w:type="spellStart"/>
+            <w:r>
+              <w:rPr>
+                <w:color w:val="000000"/>
+                <w:spacing w:val="-1"/>
+                <w:sz w:val="28"/>
+                <w:szCs w:val="28"/>
+              </w:rPr>
+              <w:t>để</w:t>
+            </w:r>
+            <w:proofErr w:type="spellEnd"/>
+            <w:r>
+              <w:rPr>
+                <w:color w:val="000000"/>
+                <w:spacing w:val="-1"/>
+                <w:sz w:val="28"/>
+                <w:szCs w:val="28"/>
+              </w:rPr>
+              <w:t xml:space="preserve"> </w:t>
+            </w:r>
+            <w:proofErr w:type="spellStart"/>
+            <w:r>
+              <w:rPr>
+                <w:color w:val="000000"/>
+                <w:spacing w:val="-1"/>
+                <w:sz w:val="28"/>
+                <w:szCs w:val="28"/>
+              </w:rPr>
+              <w:t>tìm</w:t>
+            </w:r>
+            <w:proofErr w:type="spellEnd"/>
+            <w:r>
+              <w:rPr>
+                <w:color w:val="000000"/>
+                <w:spacing w:val="-1"/>
+                <w:sz w:val="28"/>
+                <w:szCs w:val="28"/>
+              </w:rPr>
+              <w:t xml:space="preserve"> </w:t>
+            </w:r>
+            <w:proofErr w:type="spellStart"/>
+            <w:r>
+              <w:rPr>
+                <w:color w:val="000000"/>
+                <w:spacing w:val="-1"/>
+                <w:sz w:val="28"/>
+                <w:szCs w:val="28"/>
+              </w:rPr>
+              <w:t>hiểu</w:t>
+            </w:r>
+            <w:proofErr w:type="spellEnd"/>
           </w:p>
         </w:tc>
         <w:tc>
@@ -34042,7 +34297,6 @@
         <w:t xml:space="preserve"> </w:t>
       </w:r>
       <w:proofErr w:type="spellStart"/>
-      <w:proofErr w:type="gramStart"/>
       <w:r>
         <w:rPr>
           <w:sz w:val="28"/>
@@ -34058,7 +34312,6 @@
         </w:rPr>
         <w:t>,…</w:t>
       </w:r>
-      <w:proofErr w:type="gramEnd"/>
     </w:p>
     <w:p>
       <w:pPr>

</xml_diff>

<commit_message>
Update Báo Cáo QLDA Nhóm 19N15_Team12.docx
</commit_message>
<xml_diff>
--- a/Documents/Báo Cáo QLDA Nhóm 19N15_Team12.docx
+++ b/Documents/Báo Cáo QLDA Nhóm 19N15_Team12.docx
@@ -128,7 +128,7 @@
               </wp:anchor>
             </w:drawing>
           </mc:Choice>
-          <mc:Fallback xmlns:a="http://schemas.openxmlformats.org/drawingml/2006/main" xmlns:pic="http://schemas.openxmlformats.org/drawingml/2006/picture" xmlns:a14="http://schemas.microsoft.com/office/drawing/2010/main" xmlns:w16sdtdh="http://schemas.microsoft.com/office/word/2020/wordml/sdtdatahash" xmlns:w16="http://schemas.microsoft.com/office/word/2018/wordml" xmlns:w16cid="http://schemas.microsoft.com/office/word/2016/wordml/cid" xmlns:w16cex="http://schemas.microsoft.com/office/word/2018/wordml/cex" xmlns:am3d="http://schemas.microsoft.com/office/drawing/2017/model3d" xmlns:aink="http://schemas.microsoft.com/office/drawing/2016/ink" xmlns:cx8="http://schemas.microsoft.com/office/drawing/2016/5/14/chartex" xmlns:cx7="http://schemas.microsoft.com/office/drawing/2016/5/13/chartex" xmlns:cx6="http://schemas.microsoft.com/office/drawing/2016/5/12/chartex" xmlns:cx5="http://schemas.microsoft.com/office/drawing/2016/5/11/chartex" xmlns:cx4="http://schemas.microsoft.com/office/drawing/2016/5/10/chartex" xmlns:cx3="http://schemas.microsoft.com/office/drawing/2016/5/9/chartex" xmlns:cx2="http://schemas.microsoft.com/office/drawing/2015/10/21/chartex" xmlns:cx1="http://schemas.microsoft.com/office/drawing/2015/9/8/chartex">
+          <mc:Fallback xmlns:cx1="http://schemas.microsoft.com/office/drawing/2015/9/8/chartex" xmlns:cx2="http://schemas.microsoft.com/office/drawing/2015/10/21/chartex" xmlns:cx3="http://schemas.microsoft.com/office/drawing/2016/5/9/chartex" xmlns:cx4="http://schemas.microsoft.com/office/drawing/2016/5/10/chartex" xmlns:cx5="http://schemas.microsoft.com/office/drawing/2016/5/11/chartex" xmlns:cx6="http://schemas.microsoft.com/office/drawing/2016/5/12/chartex" xmlns:cx7="http://schemas.microsoft.com/office/drawing/2016/5/13/chartex" xmlns:cx8="http://schemas.microsoft.com/office/drawing/2016/5/14/chartex" xmlns:aink="http://schemas.microsoft.com/office/drawing/2016/ink" xmlns:am3d="http://schemas.microsoft.com/office/drawing/2017/model3d" xmlns:w16cex="http://schemas.microsoft.com/office/word/2018/wordml/cex" xmlns:w16cid="http://schemas.microsoft.com/office/word/2016/wordml/cid" xmlns:w16="http://schemas.microsoft.com/office/word/2018/wordml" xmlns:w16sdtdh="http://schemas.microsoft.com/office/word/2020/wordml/sdtdatahash" xmlns:a14="http://schemas.microsoft.com/office/drawing/2010/main" xmlns:pic="http://schemas.openxmlformats.org/drawingml/2006/picture" xmlns:a="http://schemas.openxmlformats.org/drawingml/2006/main">
             <w:pict w14:anchorId="28D6D372">
               <v:shapetype id="_x0000_t32" coordsize="21600,21600" o:oned="t" filled="f" o:spt="32" path="m,l21600,21600e" w14:anchorId="53492E6F">
                 <v:path fillok="f" arrowok="t" o:connecttype="none"/>
@@ -2719,7 +2719,25 @@
                 <w:bCs/>
                 <w:noProof/>
               </w:rPr>
-              <w:t>Khảo sát, phân tích, phát thảo và thiết kế hệ thống</w:t>
+              <w:t>Khảo sát, phân tích, phát t</w:t>
+            </w:r>
+            <w:r>
+              <w:rPr>
+                <w:rStyle w:val="Hyperlink"/>
+                <w:b/>
+                <w:bCs/>
+                <w:noProof/>
+              </w:rPr>
+              <w:t>h</w:t>
+            </w:r>
+            <w:r>
+              <w:rPr>
+                <w:rStyle w:val="Hyperlink"/>
+                <w:b/>
+                <w:bCs/>
+                <w:noProof/>
+              </w:rPr>
+              <w:t>ảo và thiết kế hệ thống</w:t>
             </w:r>
             <w:r>
               <w:rPr>
@@ -4293,7 +4311,7 @@
           <w:sz w:val="28"/>
           <w:szCs w:val="28"/>
         </w:rPr>
-        <w:t>nhằm nâng cao chất lượng quản lý một cách có hệ thống, nâng cao năng tính chính xác, tìm kiếm, lưu trữ và báo cáo thống kê thông tin một cách dễ dàng và chính xác.</w:t>
+        <w:t>nhằm nâng cao chất lượng quản lý một cách có hệ thống, nâng cao tính chính xác, tìm kiếm, lưu trữ và báo cáo thống kê thông tin một cách dễ dàng và chính xác.</w:t>
       </w:r>
     </w:p>
     <w:p>
@@ -11678,7 +11696,6 @@
           <w:szCs w:val="28"/>
         </w:rPr>
       </w:pPr>
-      <w:bookmarkStart w:id="32" w:name="_GoBack"/>
       <w:r>
         <w:rPr>
           <w:noProof/>
@@ -11727,7 +11744,6 @@
           </wp:inline>
         </w:drawing>
       </w:r>
-      <w:bookmarkEnd w:id="32"/>
     </w:p>
     <w:p>
       <w:pPr>
@@ -12377,7 +12393,7 @@
           <w:szCs w:val="28"/>
         </w:rPr>
       </w:pPr>
-      <w:bookmarkStart w:id="33" w:name="_Toc71117353"/>
+      <w:bookmarkStart w:id="32" w:name="_Toc71117353"/>
       <w:r>
         <w:rPr>
           <w:b/>
@@ -12413,7 +12429,7 @@
         <w:lastRenderedPageBreak/>
         <w:t>QUÁ TRÌNH TRIỂN KHAI</w:t>
       </w:r>
-      <w:bookmarkEnd w:id="33"/>
+      <w:bookmarkEnd w:id="32"/>
     </w:p>
     <w:p>
       <w:pPr>
@@ -12431,7 +12447,9 @@
           <w:u w:val="single"/>
         </w:rPr>
       </w:pPr>
-      <w:bookmarkStart w:id="34" w:name="_Toc71117354"/>
+      <w:bookmarkStart w:id="33" w:name="_Toc71117354"/>
+      <w:bookmarkStart w:id="34" w:name="_GoBack"/>
+      <w:bookmarkEnd w:id="34"/>
       <w:r>
         <w:rPr>
           <w:b/>
@@ -12442,7 +12460,7 @@
         </w:rPr>
         <w:t>Khảo sát, phân tích, phát thảo và thiết kế hệ thống</w:t>
       </w:r>
-      <w:bookmarkEnd w:id="34"/>
+      <w:bookmarkEnd w:id="33"/>
     </w:p>
     <w:p>
       <w:pPr>
@@ -16279,25 +16297,7 @@
       <w:rPr>
         <w:rFonts w:asciiTheme="majorHAnsi" w:eastAsiaTheme="majorEastAsia" w:hAnsiTheme="majorHAnsi" w:cstheme="majorBidi"/>
       </w:rPr>
-      <w:t>Nhóm 19N1</w:t>
-    </w:r>
-    <w:r>
-      <w:rPr>
-        <w:rFonts w:asciiTheme="majorHAnsi" w:eastAsiaTheme="majorEastAsia" w:hAnsiTheme="majorHAnsi" w:cstheme="majorBidi"/>
-      </w:rPr>
-      <w:t>5</w:t>
-    </w:r>
-    <w:r>
-      <w:rPr>
-        <w:rFonts w:asciiTheme="majorHAnsi" w:eastAsiaTheme="majorEastAsia" w:hAnsiTheme="majorHAnsi" w:cstheme="majorBidi"/>
-      </w:rPr>
-      <w:t xml:space="preserve"> – Team </w:t>
-    </w:r>
-    <w:r>
-      <w:rPr>
-        <w:rFonts w:asciiTheme="majorHAnsi" w:eastAsiaTheme="majorEastAsia" w:hAnsiTheme="majorHAnsi" w:cstheme="majorBidi"/>
-      </w:rPr>
-      <w:t>12</w:t>
+      <w:t>Nhóm 19N15 – Team 12</w:t>
     </w:r>
     <w:r>
       <w:rPr>
@@ -16331,7 +16331,7 @@
         <w:rFonts w:eastAsiaTheme="minorEastAsia"/>
         <w:noProof/>
       </w:rPr>
-      <w:t>20</w:t>
+      <w:t>29</w:t>
     </w:r>
     <w:r>
       <w:rPr>
@@ -16406,7 +16406,6 @@
       <w:dataBinding w:prefixMappings="xmlns:ns0='http://schemas.openxmlformats.org/package/2006/metadata/core-properties' xmlns:ns1='http://purl.org/dc/elements/1.1/'" w:xpath="/ns0:coreProperties[1]/ns1:title[1]" w:storeItemID="{6C3C8BC8-F283-45AE-878A-BAB7291924A1}"/>
       <w:text/>
     </w:sdtPr>
-    <w:sdtEndPr/>
     <w:sdtContent>
       <w:p>
         <w:pPr>
@@ -21909,7 +21908,7 @@
 </file>
 
 <file path=customXml/itemProps1.xml><?xml version="1.0" encoding="utf-8"?>
-<ds:datastoreItem xmlns:ds="http://schemas.openxmlformats.org/officeDocument/2006/customXml" ds:itemID="{375E3E34-7DB4-468E-B9C0-33BD87688AE8}">
+<ds:datastoreItem xmlns:ds="http://schemas.openxmlformats.org/officeDocument/2006/customXml" ds:itemID="{FF6C0225-E266-447E-A692-130C916A2097}">
   <ds:schemaRefs>
     <ds:schemaRef ds:uri="http://schemas.openxmlformats.org/officeDocument/2006/bibliography"/>
   </ds:schemaRefs>

</xml_diff>